<commit_message>
Control voltages released, But unfortunelly comparator, which assembled at the PSU doesn't work properly
</commit_message>
<xml_diff>
--- a/protocol.docx
+++ b/protocol.docx
@@ -10,14 +10,11 @@
           <w:szCs w:val="28"/>
         </w:rPr>
       </w:pPr>
-      <w:bookmarkStart w:id="0" w:name="_GoBack"/>
-      <w:bookmarkEnd w:id="0"/>
       <w:r>
         <w:rPr>
           <w:b/>
           <w:sz w:val="28"/>
           <w:szCs w:val="28"/>
-          <w:lang w:val="en-US"/>
         </w:rPr>
         <w:t>Протокол обмена между модулем</w:t>
       </w:r>
@@ -32,42 +29,42 @@
     </w:p>
     <w:p/>
     <w:p>
-      <w:pPr>
+      <w:r>
+        <w:t xml:space="preserve">Обмен производится по шине </w:t>
+      </w:r>
+      <w:r>
         <w:rPr>
           <w:lang w:val="en-US"/>
         </w:rPr>
-      </w:pPr>
-      <w:r>
-        <w:t xml:space="preserve">Обмен производится по шине </w:t>
+        <w:t>I</w:t>
+      </w:r>
+      <w:r>
+        <w:t>2</w:t>
       </w:r>
       <w:r>
         <w:rPr>
           <w:lang w:val="en-US"/>
         </w:rPr>
-        <w:t xml:space="preserve">I2C. Модуль вычислителя – </w:t>
-      </w:r>
-      <w:r>
-        <w:rPr>
-          <w:lang w:val="en-US"/>
-        </w:rPr>
+        <w:t>C</w:t>
+      </w:r>
+      <w:r>
+        <w:t xml:space="preserve">. Модуль вычислителя – </w:t>
+      </w:r>
+      <w:r>
         <w:t>мастер</w:t>
       </w:r>
       <w:r>
-        <w:rPr>
-          <w:lang w:val="en-US"/>
-        </w:rPr>
         <w:t xml:space="preserve">, </w:t>
       </w:r>
       <w:r>
         <w:t xml:space="preserve">панель управления и индикации – </w:t>
       </w:r>
+      <w:proofErr w:type="gramStart"/>
       <w:r>
         <w:t>ведомое</w:t>
       </w:r>
-      <w:r>
-        <w:rPr>
-          <w:lang w:val="en-US"/>
-        </w:rPr>
+      <w:proofErr w:type="gramEnd"/>
+      <w:r>
         <w:t>.</w:t>
       </w:r>
     </w:p>
@@ -156,44 +153,22 @@
         <w:t>После кода команды передаются блок данные команды переменной длины, длина блока зависит от команды</w:t>
       </w:r>
     </w:p>
+    <w:p/>
+    <w:p>
+      <w:r>
+        <w:t>Формат передачи приведен ниже:</w:t>
+      </w:r>
+    </w:p>
+    <w:p/>
     <w:p>
       <w:pPr>
         <w:rPr>
-          <w:lang w:val="en-US"/>
+          <w:b/>
         </w:rPr>
       </w:pPr>
-    </w:p>
-    <w:p>
-      <w:pPr>
-        <w:rPr>
-          <w:lang w:val="en-US"/>
-        </w:rPr>
-      </w:pPr>
-      <w:r>
-        <w:rPr>
-          <w:lang w:val="en-US"/>
-        </w:rPr>
-        <w:t>Формат передачи приведен ниже:</w:t>
-      </w:r>
-    </w:p>
-    <w:p>
-      <w:pPr>
-        <w:rPr>
-          <w:lang w:val="en-US"/>
-        </w:rPr>
-      </w:pPr>
-    </w:p>
-    <w:p>
-      <w:pPr>
+      <w:r>
         <w:rPr>
           <w:b/>
-          <w:lang w:val="en-US"/>
-        </w:rPr>
-      </w:pPr>
-      <w:r>
-        <w:rPr>
-          <w:b/>
-          <w:lang w:val="en-US"/>
         </w:rPr>
         <w:t>Мастер:</w:t>
       </w:r>
@@ -1822,6 +1797,7 @@
                 <w:lang w:val="en-US"/>
               </w:rPr>
             </w:pPr>
+            <w:proofErr w:type="spellStart"/>
             <w:r>
               <w:rPr>
                 <w:b/>
@@ -1829,6 +1805,7 @@
               </w:rPr>
               <w:t>Описание</w:t>
             </w:r>
+            <w:proofErr w:type="spellEnd"/>
           </w:p>
         </w:tc>
       </w:tr>
@@ -1874,11 +1851,6 @@
             <w:tcW w:w="6423" w:type="dxa"/>
           </w:tcPr>
           <w:p>
-            <w:pPr>
-              <w:rPr>
-                <w:lang w:val="en-US"/>
-              </w:rPr>
-            </w:pPr>
             <w:r>
               <w:t xml:space="preserve">адрес устройства на шине </w:t>
             </w:r>
@@ -1886,7 +1858,16 @@
               <w:rPr>
                 <w:lang w:val="en-US"/>
               </w:rPr>
-              <w:t>I2C</w:t>
+              <w:t>I</w:t>
+            </w:r>
+            <w:r>
+              <w:t>2</w:t>
+            </w:r>
+            <w:r>
+              <w:rPr>
+                <w:lang w:val="en-US"/>
+              </w:rPr>
+              <w:t>C</w:t>
             </w:r>
           </w:p>
         </w:tc>
@@ -1996,7 +1977,7 @@
               <w:t>Д</w:t>
             </w:r>
             <w:r>
-              <w:t>анные комманды</w:t>
+              <w:t>анные команды</w:t>
             </w:r>
           </w:p>
         </w:tc>
@@ -2005,28 +1986,22 @@
     <w:p/>
     <w:p/>
     <w:p>
-      <w:pPr>
-        <w:rPr>
-          <w:lang w:val="en-US"/>
-        </w:rPr>
-      </w:pPr>
-      <w:r>
-        <w:t>Если команда подразумевает чтение из ведомого, то мастер передает 1 байт</w:t>
-      </w:r>
-      <w:r>
-        <w:rPr>
-          <w:lang w:val="en-US"/>
-        </w:rPr>
+      <w:r>
+        <w:t xml:space="preserve">Если команда подразумевает чтение из </w:t>
+      </w:r>
+      <w:proofErr w:type="gramStart"/>
+      <w:r>
+        <w:t>ведомого</w:t>
+      </w:r>
+      <w:proofErr w:type="gramEnd"/>
+      <w:r>
+        <w:t>, то мастер передает 1 байт</w:t>
+      </w:r>
+      <w:r>
         <w:t>:</w:t>
       </w:r>
     </w:p>
-    <w:p>
-      <w:pPr>
-        <w:rPr>
-          <w:lang w:val="en-US"/>
-        </w:rPr>
-      </w:pPr>
-    </w:p>
+    <w:p/>
     <w:p>
       <w:pPr>
         <w:pStyle w:val="a4"/>
@@ -2047,12 +2022,21 @@
           <w:lang w:val="en-US"/>
         </w:rPr>
       </w:pPr>
+      <w:proofErr w:type="spellStart"/>
       <w:r>
         <w:rPr>
           <w:b/>
           <w:lang w:val="en-US"/>
         </w:rPr>
-        <w:t>Мастер:</w:t>
+        <w:t>Мастер</w:t>
+      </w:r>
+      <w:proofErr w:type="spellEnd"/>
+      <w:r>
+        <w:rPr>
+          <w:b/>
+          <w:lang w:val="en-US"/>
+        </w:rPr>
+        <w:t>:</w:t>
       </w:r>
     </w:p>
     <w:tbl>
@@ -2463,7 +2447,23 @@
     <w:p/>
     <w:p>
       <w:r>
-        <w:t>После чего, ожидает передачи блока данных от ведомого. Длина блока данных передаваемого ведомым зависит от команды и ее параметров</w:t>
+        <w:t xml:space="preserve">После чего, ожидает передачи блока данных </w:t>
+      </w:r>
+      <w:proofErr w:type="gramStart"/>
+      <w:r>
+        <w:t>от</w:t>
+      </w:r>
+      <w:proofErr w:type="gramEnd"/>
+      <w:r>
+        <w:t xml:space="preserve"> ведомого. Длина блока данных передаваемого </w:t>
+      </w:r>
+      <w:proofErr w:type="gramStart"/>
+      <w:r>
+        <w:t>ведомым</w:t>
+      </w:r>
+      <w:proofErr w:type="gramEnd"/>
+      <w:r>
+        <w:t xml:space="preserve"> зависит от команды и ее параметров</w:t>
       </w:r>
     </w:p>
     <w:p/>
@@ -3174,6 +3174,7 @@
                 <w:lang w:val="en-US"/>
               </w:rPr>
             </w:pPr>
+            <w:proofErr w:type="spellStart"/>
             <w:r>
               <w:rPr>
                 <w:b/>
@@ -3181,6 +3182,7 @@
               </w:rPr>
               <w:t>Описание</w:t>
             </w:r>
+            <w:proofErr w:type="spellEnd"/>
           </w:p>
         </w:tc>
       </w:tr>
@@ -3226,11 +3228,6 @@
             <w:tcW w:w="6423" w:type="dxa"/>
           </w:tcPr>
           <w:p>
-            <w:pPr>
-              <w:rPr>
-                <w:lang w:val="en-US"/>
-              </w:rPr>
-            </w:pPr>
             <w:r>
               <w:t xml:space="preserve">адрес устройства на шине </w:t>
             </w:r>
@@ -3238,7 +3235,16 @@
               <w:rPr>
                 <w:lang w:val="en-US"/>
               </w:rPr>
-              <w:t>I2C</w:t>
+              <w:t>I</w:t>
+            </w:r>
+            <w:r>
+              <w:t>2</w:t>
+            </w:r>
+            <w:r>
+              <w:rPr>
+                <w:lang w:val="en-US"/>
+              </w:rPr>
+              <w:t>C</w:t>
             </w:r>
           </w:p>
         </w:tc>
@@ -3306,8 +3312,13 @@
               </w:rPr>
             </w:pPr>
             <w:r>
-              <w:t>Данные возвращаемые ведомым</w:t>
-            </w:r>
+              <w:t xml:space="preserve">Данные возвращаемые </w:t>
+            </w:r>
+            <w:proofErr w:type="gramStart"/>
+            <w:r>
+              <w:t>ведомым</w:t>
+            </w:r>
+            <w:proofErr w:type="gramEnd"/>
           </w:p>
         </w:tc>
       </w:tr>
@@ -3532,19 +3543,21 @@
         <w:t>ет количество записей в буфере событий</w:t>
       </w:r>
       <w:r>
-        <w:t xml:space="preserve"> клавиатуры, тачскрина и ИК пульта</w:t>
+        <w:t xml:space="preserve"> клавиатуры, </w:t>
+      </w:r>
+      <w:proofErr w:type="spellStart"/>
+      <w:r>
+        <w:t>тачскрина</w:t>
+      </w:r>
+      <w:proofErr w:type="spellEnd"/>
+      <w:r>
+        <w:t xml:space="preserve"> и ИК пульта</w:t>
       </w:r>
       <w:r>
         <w:t>, и состояние схемы контроля</w:t>
       </w:r>
     </w:p>
-    <w:p>
-      <w:pPr>
-        <w:rPr>
-          <w:lang w:val="en-US"/>
-        </w:rPr>
-      </w:pPr>
-    </w:p>
+    <w:p/>
     <w:p>
       <w:pPr>
         <w:rPr>
@@ -3602,6 +3615,7 @@
                 <w:lang w:val="en-US"/>
               </w:rPr>
             </w:pPr>
+            <w:proofErr w:type="spellStart"/>
             <w:r>
               <w:rPr>
                 <w:b/>
@@ -3609,6 +3623,7 @@
               </w:rPr>
               <w:t>Значение</w:t>
             </w:r>
+            <w:proofErr w:type="spellEnd"/>
           </w:p>
         </w:tc>
         <w:tc>
@@ -3622,6 +3637,7 @@
                 <w:lang w:val="en-US"/>
               </w:rPr>
             </w:pPr>
+            <w:proofErr w:type="spellStart"/>
             <w:r>
               <w:rPr>
                 <w:b/>
@@ -3629,6 +3645,7 @@
               </w:rPr>
               <w:t>Описание</w:t>
             </w:r>
+            <w:proofErr w:type="spellEnd"/>
           </w:p>
         </w:tc>
       </w:tr>
@@ -3671,15 +3688,7 @@
             <w:tcW w:w="2839" w:type="dxa"/>
           </w:tcPr>
           <w:p>
-            <w:pPr>
-              <w:rPr>
-                <w:lang w:val="en-US"/>
-              </w:rPr>
-            </w:pPr>
-            <w:r>
-              <w:rPr>
-                <w:lang w:val="en-US"/>
-              </w:rPr>
+            <w:r>
               <w:t>Адрес устройства, с установленным 8-ым битом</w:t>
             </w:r>
           </w:p>
@@ -3732,12 +3741,28 @@
                 <w:lang w:val="en-US"/>
               </w:rPr>
             </w:pPr>
-            <w:r>
-              <w:rPr>
-                <w:lang w:val="en-US"/>
-              </w:rPr>
-              <w:t>Код команды</w:t>
-            </w:r>
+            <w:proofErr w:type="spellStart"/>
+            <w:r>
+              <w:rPr>
+                <w:lang w:val="en-US"/>
+              </w:rPr>
+              <w:t>Код</w:t>
+            </w:r>
+            <w:proofErr w:type="spellEnd"/>
+            <w:r>
+              <w:rPr>
+                <w:lang w:val="en-US"/>
+              </w:rPr>
+              <w:t xml:space="preserve"> </w:t>
+            </w:r>
+            <w:proofErr w:type="spellStart"/>
+            <w:r>
+              <w:rPr>
+                <w:lang w:val="en-US"/>
+              </w:rPr>
+              <w:t>команды</w:t>
+            </w:r>
+            <w:proofErr w:type="spellEnd"/>
           </w:p>
         </w:tc>
       </w:tr>
@@ -3781,41 +3806,29 @@
             <w:tcW w:w="2839" w:type="dxa"/>
           </w:tcPr>
           <w:p>
-            <w:pPr>
-              <w:rPr>
-                <w:lang w:val="en-US"/>
-              </w:rPr>
-            </w:pPr>
-            <w:r>
-              <w:rPr>
-                <w:lang w:val="en-US"/>
-              </w:rPr>
+            <w:r>
               <w:t>Адрес устройства, с</w:t>
             </w:r>
             <w:r>
               <w:t xml:space="preserve">о </w:t>
             </w:r>
             <w:r>
-              <w:rPr>
-                <w:lang w:val="en-US"/>
-              </w:rPr>
               <w:t xml:space="preserve"> сброшенным 8-ым битом</w:t>
             </w:r>
           </w:p>
         </w:tc>
       </w:tr>
     </w:tbl>
+    <w:p/>
     <w:p>
-      <w:pPr>
-        <w:rPr>
-          <w:lang w:val="en-US"/>
-        </w:rPr>
-      </w:pPr>
-    </w:p>
-    <w:p>
-      <w:r>
-        <w:t>Ответ от ведомого</w:t>
-      </w:r>
+      <w:r>
+        <w:t xml:space="preserve">Ответ от </w:t>
+      </w:r>
+      <w:proofErr w:type="gramStart"/>
+      <w:r>
+        <w:t>ведомого</w:t>
+      </w:r>
+      <w:proofErr w:type="gramEnd"/>
       <w:r>
         <w:t>:</w:t>
       </w:r>
@@ -3861,6 +3874,7 @@
                 <w:lang w:val="en-US"/>
               </w:rPr>
             </w:pPr>
+            <w:proofErr w:type="spellStart"/>
             <w:r>
               <w:rPr>
                 <w:b/>
@@ -3868,6 +3882,7 @@
               </w:rPr>
               <w:t>Значение</w:t>
             </w:r>
+            <w:proofErr w:type="spellEnd"/>
           </w:p>
         </w:tc>
         <w:tc>
@@ -3881,6 +3896,7 @@
                 <w:lang w:val="en-US"/>
               </w:rPr>
             </w:pPr>
+            <w:proofErr w:type="spellStart"/>
             <w:r>
               <w:rPr>
                 <w:b/>
@@ -3888,6 +3904,7 @@
               </w:rPr>
               <w:t>Описание</w:t>
             </w:r>
+            <w:proofErr w:type="spellEnd"/>
           </w:p>
         </w:tc>
       </w:tr>
@@ -3902,8 +3919,13 @@
                 <w:lang w:val="en-US"/>
               </w:rPr>
             </w:pPr>
-            <w:r>
-              <w:t>Status[0:7]</w:t>
+            <w:proofErr w:type="spellStart"/>
+            <w:r>
+              <w:t>Status</w:t>
+            </w:r>
+            <w:proofErr w:type="spellEnd"/>
+            <w:r>
+              <w:t>[0:7]</w:t>
             </w:r>
           </w:p>
         </w:tc>
@@ -4085,16 +4107,18 @@
     </w:p>
     <w:p>
       <w:r>
-        <w:t>Команда читать очередь событий возвращает указание количество записей из буфера событий клавиатуры, тачскрина и ИК пульта</w:t>
+        <w:t xml:space="preserve">Команда читать очередь событий возвращает указание количество записей из буфера событий клавиатуры, </w:t>
+      </w:r>
+      <w:proofErr w:type="spellStart"/>
+      <w:r>
+        <w:t>тачскрина</w:t>
+      </w:r>
+      <w:proofErr w:type="spellEnd"/>
+      <w:r>
+        <w:t xml:space="preserve"> и ИК пульта</w:t>
       </w:r>
     </w:p>
-    <w:p>
-      <w:pPr>
-        <w:rPr>
-          <w:lang w:val="en-US"/>
-        </w:rPr>
-      </w:pPr>
-    </w:p>
+    <w:p/>
     <w:p>
       <w:pPr>
         <w:rPr>
@@ -4152,6 +4176,7 @@
                 <w:lang w:val="en-US"/>
               </w:rPr>
             </w:pPr>
+            <w:proofErr w:type="spellStart"/>
             <w:r>
               <w:rPr>
                 <w:b/>
@@ -4159,6 +4184,7 @@
               </w:rPr>
               <w:t>Значение</w:t>
             </w:r>
+            <w:proofErr w:type="spellEnd"/>
           </w:p>
         </w:tc>
         <w:tc>
@@ -4172,6 +4198,7 @@
                 <w:lang w:val="en-US"/>
               </w:rPr>
             </w:pPr>
+            <w:proofErr w:type="spellStart"/>
             <w:r>
               <w:rPr>
                 <w:b/>
@@ -4179,6 +4206,7 @@
               </w:rPr>
               <w:t>Описание</w:t>
             </w:r>
+            <w:proofErr w:type="spellEnd"/>
           </w:p>
         </w:tc>
       </w:tr>
@@ -4221,15 +4249,7 @@
             <w:tcW w:w="2839" w:type="dxa"/>
           </w:tcPr>
           <w:p>
-            <w:pPr>
-              <w:rPr>
-                <w:lang w:val="en-US"/>
-              </w:rPr>
-            </w:pPr>
-            <w:r>
-              <w:rPr>
-                <w:lang w:val="en-US"/>
-              </w:rPr>
+            <w:r>
               <w:t>Адрес устройства, с установленным 8-ым битом</w:t>
             </w:r>
           </w:p>
@@ -4279,12 +4299,28 @@
                 <w:lang w:val="en-US"/>
               </w:rPr>
             </w:pPr>
-            <w:r>
-              <w:rPr>
-                <w:lang w:val="en-US"/>
-              </w:rPr>
-              <w:t>Код команды</w:t>
-            </w:r>
+            <w:proofErr w:type="spellStart"/>
+            <w:r>
+              <w:rPr>
+                <w:lang w:val="en-US"/>
+              </w:rPr>
+              <w:t>Код</w:t>
+            </w:r>
+            <w:proofErr w:type="spellEnd"/>
+            <w:r>
+              <w:rPr>
+                <w:lang w:val="en-US"/>
+              </w:rPr>
+              <w:t xml:space="preserve"> </w:t>
+            </w:r>
+            <w:proofErr w:type="spellStart"/>
+            <w:r>
+              <w:rPr>
+                <w:lang w:val="en-US"/>
+              </w:rPr>
+              <w:t>команды</w:t>
+            </w:r>
+            <w:proofErr w:type="spellEnd"/>
           </w:p>
         </w:tc>
       </w:tr>
@@ -4422,56 +4458,63 @@
             <w:tcW w:w="2839" w:type="dxa"/>
           </w:tcPr>
           <w:p>
-            <w:pPr>
-              <w:rPr>
-                <w:lang w:val="en-US"/>
-              </w:rPr>
-            </w:pPr>
-            <w:r>
-              <w:rPr>
-                <w:lang w:val="en-US"/>
-              </w:rPr>
+            <w:r>
               <w:t>Адрес устройства, с</w:t>
             </w:r>
             <w:r>
               <w:t xml:space="preserve">о </w:t>
             </w:r>
             <w:r>
-              <w:rPr>
-                <w:lang w:val="en-US"/>
-              </w:rPr>
               <w:t xml:space="preserve"> сброшенным 8-ым битом</w:t>
             </w:r>
           </w:p>
         </w:tc>
       </w:tr>
     </w:tbl>
+    <w:p/>
+    <w:p/>
     <w:p>
       <w:pPr>
         <w:rPr>
           <w:lang w:val="en-US"/>
         </w:rPr>
       </w:pPr>
-    </w:p>
-    <w:p>
-      <w:pPr>
+      <w:proofErr w:type="spellStart"/>
+      <w:r>
         <w:rPr>
           <w:lang w:val="en-US"/>
         </w:rPr>
-      </w:pPr>
-    </w:p>
-    <w:p>
-      <w:pPr>
+        <w:t>Ответ</w:t>
+      </w:r>
+      <w:proofErr w:type="spellEnd"/>
+      <w:r>
         <w:rPr>
           <w:lang w:val="en-US"/>
         </w:rPr>
-      </w:pPr>
+        <w:t xml:space="preserve"> </w:t>
+      </w:r>
+      <w:proofErr w:type="spellStart"/>
       <w:r>
         <w:rPr>
           <w:lang w:val="en-US"/>
         </w:rPr>
-        <w:t>Ответ от ведомого</w:t>
-      </w:r>
+        <w:t>от</w:t>
+      </w:r>
+      <w:proofErr w:type="spellEnd"/>
+      <w:r>
+        <w:rPr>
+          <w:lang w:val="en-US"/>
+        </w:rPr>
+        <w:t xml:space="preserve"> </w:t>
+      </w:r>
+      <w:proofErr w:type="spellStart"/>
+      <w:r>
+        <w:rPr>
+          <w:lang w:val="en-US"/>
+        </w:rPr>
+        <w:t>ведомого</w:t>
+      </w:r>
+      <w:proofErr w:type="spellEnd"/>
     </w:p>
     <w:p>
       <w:pPr>
@@ -4521,6 +4564,7 @@
                 <w:lang w:val="en-US"/>
               </w:rPr>
             </w:pPr>
+            <w:proofErr w:type="spellStart"/>
             <w:r>
               <w:rPr>
                 <w:b/>
@@ -4528,6 +4572,7 @@
               </w:rPr>
               <w:t>Значение</w:t>
             </w:r>
+            <w:proofErr w:type="spellEnd"/>
           </w:p>
         </w:tc>
         <w:tc>
@@ -4541,6 +4586,7 @@
                 <w:lang w:val="en-US"/>
               </w:rPr>
             </w:pPr>
+            <w:proofErr w:type="spellStart"/>
             <w:r>
               <w:rPr>
                 <w:b/>
@@ -4548,6 +4594,7 @@
               </w:rPr>
               <w:t>Описание</w:t>
             </w:r>
+            <w:proofErr w:type="spellEnd"/>
           </w:p>
         </w:tc>
       </w:tr>
@@ -4593,7 +4640,35 @@
               <w:rPr>
                 <w:lang w:val="en-US"/>
               </w:rPr>
-              <w:t xml:space="preserve">1 Запись с событием </w:t>
+              <w:t xml:space="preserve">1 </w:t>
+            </w:r>
+            <w:proofErr w:type="spellStart"/>
+            <w:r>
+              <w:rPr>
+                <w:lang w:val="en-US"/>
+              </w:rPr>
+              <w:t>Запись</w:t>
+            </w:r>
+            <w:proofErr w:type="spellEnd"/>
+            <w:r>
+              <w:rPr>
+                <w:lang w:val="en-US"/>
+              </w:rPr>
+              <w:t xml:space="preserve"> с </w:t>
+            </w:r>
+            <w:proofErr w:type="spellStart"/>
+            <w:r>
+              <w:rPr>
+                <w:lang w:val="en-US"/>
+              </w:rPr>
+              <w:t>событием</w:t>
+            </w:r>
+            <w:proofErr w:type="spellEnd"/>
+            <w:r>
+              <w:rPr>
+                <w:lang w:val="en-US"/>
+              </w:rPr>
+              <w:t xml:space="preserve"> </w:t>
             </w:r>
           </w:p>
         </w:tc>
@@ -4696,7 +4771,35 @@
               <w:rPr>
                 <w:lang w:val="en-US"/>
               </w:rPr>
-              <w:t xml:space="preserve">N Запись с событием </w:t>
+              <w:t xml:space="preserve">N </w:t>
+            </w:r>
+            <w:proofErr w:type="spellStart"/>
+            <w:r>
+              <w:rPr>
+                <w:lang w:val="en-US"/>
+              </w:rPr>
+              <w:t>Запись</w:t>
+            </w:r>
+            <w:proofErr w:type="spellEnd"/>
+            <w:r>
+              <w:rPr>
+                <w:lang w:val="en-US"/>
+              </w:rPr>
+              <w:t xml:space="preserve"> с </w:t>
+            </w:r>
+            <w:proofErr w:type="spellStart"/>
+            <w:r>
+              <w:rPr>
+                <w:lang w:val="en-US"/>
+              </w:rPr>
+              <w:t>событием</w:t>
+            </w:r>
+            <w:proofErr w:type="spellEnd"/>
+            <w:r>
+              <w:rPr>
+                <w:lang w:val="en-US"/>
+              </w:rPr>
+              <w:t xml:space="preserve"> </w:t>
             </w:r>
           </w:p>
         </w:tc>
@@ -4765,6 +4868,7 @@
                 <w:lang w:val="en-US"/>
               </w:rPr>
             </w:pPr>
+            <w:proofErr w:type="spellStart"/>
             <w:r>
               <w:rPr>
                 <w:b/>
@@ -4772,6 +4876,7 @@
               </w:rPr>
               <w:t>Значение</w:t>
             </w:r>
+            <w:proofErr w:type="spellEnd"/>
           </w:p>
         </w:tc>
         <w:tc>
@@ -4785,6 +4890,7 @@
                 <w:lang w:val="en-US"/>
               </w:rPr>
             </w:pPr>
+            <w:proofErr w:type="spellStart"/>
             <w:r>
               <w:rPr>
                 <w:b/>
@@ -4792,6 +4898,7 @@
               </w:rPr>
               <w:t>Описание</w:t>
             </w:r>
+            <w:proofErr w:type="spellEnd"/>
           </w:p>
         </w:tc>
       </w:tr>
@@ -4806,9 +4913,11 @@
                 <w:lang w:val="en-US"/>
               </w:rPr>
             </w:pPr>
+            <w:proofErr w:type="spellStart"/>
             <w:r>
               <w:t>Data</w:t>
             </w:r>
+            <w:proofErr w:type="spellEnd"/>
             <w:r>
               <w:rPr>
                 <w:lang w:val="en-US"/>
@@ -4848,30 +4957,52 @@
             <w:r>
               <w:t>0 – нажатие клавиши встроенной клавиатуры</w:t>
             </w:r>
-          </w:p>
-          <w:p>
-            <w:r>
-              <w:t>1 – отжатие клавиши встроенной клавиатуры</w:t>
-            </w:r>
-          </w:p>
-          <w:p>
-            <w:r>
-              <w:t>16 – нажатие на экран</w:t>
-            </w:r>
-          </w:p>
-          <w:p>
-            <w:r>
-              <w:t>17 – отжатие экран</w:t>
-            </w:r>
-          </w:p>
-          <w:p>
-            <w:r>
-              <w:t>32 – нажатие клавиши на пульте ДУ</w:t>
-            </w:r>
-          </w:p>
-          <w:p>
-            <w:r>
-              <w:t>33 – отжатие клавиши на пульте ДУ</w:t>
+            <w:r>
+              <w:t xml:space="preserve">, </w:t>
+            </w:r>
+            <w:proofErr w:type="spellStart"/>
+            <w:r>
+              <w:t>тачскрина</w:t>
+            </w:r>
+            <w:proofErr w:type="spellEnd"/>
+            <w:r>
+              <w:t xml:space="preserve"> или пульта ДУ</w:t>
+            </w:r>
+          </w:p>
+          <w:p>
+            <w:r>
+              <w:t xml:space="preserve">1 – </w:t>
+            </w:r>
+            <w:proofErr w:type="spellStart"/>
+            <w:r>
+              <w:t>отжатие</w:t>
+            </w:r>
+            <w:proofErr w:type="spellEnd"/>
+            <w:r>
+              <w:t xml:space="preserve"> клавиши встроенной клавиатуры</w:t>
+            </w:r>
+            <w:r>
+              <w:t xml:space="preserve">, </w:t>
+            </w:r>
+            <w:proofErr w:type="spellStart"/>
+            <w:r>
+              <w:t>тачскрина</w:t>
+            </w:r>
+            <w:proofErr w:type="spellEnd"/>
+            <w:r>
+              <w:t xml:space="preserve"> или пульта ДУ</w:t>
+            </w:r>
+          </w:p>
+          <w:p/>
+          <w:p>
+            <w:r>
+              <w:rPr>
+                <w:lang w:val="en-US"/>
+              </w:rPr>
+              <w:t xml:space="preserve">4 – </w:t>
+            </w:r>
+            <w:r>
+              <w:t>проверка напряжений питания</w:t>
             </w:r>
           </w:p>
         </w:tc>
@@ -5050,12 +5181,69 @@
           <w:lang w:val="en-US"/>
         </w:rPr>
       </w:pPr>
+      <w:proofErr w:type="spellStart"/>
       <w:r>
         <w:rPr>
           <w:b/>
           <w:lang w:val="en-US"/>
         </w:rPr>
-        <w:t>Формат данных для событий:</w:t>
+        <w:t>Формат</w:t>
+      </w:r>
+      <w:proofErr w:type="spellEnd"/>
+      <w:r>
+        <w:rPr>
+          <w:b/>
+          <w:lang w:val="en-US"/>
+        </w:rPr>
+        <w:t xml:space="preserve"> </w:t>
+      </w:r>
+      <w:proofErr w:type="spellStart"/>
+      <w:r>
+        <w:rPr>
+          <w:b/>
+          <w:lang w:val="en-US"/>
+        </w:rPr>
+        <w:t>данных</w:t>
+      </w:r>
+      <w:proofErr w:type="spellEnd"/>
+      <w:r>
+        <w:rPr>
+          <w:b/>
+          <w:lang w:val="en-US"/>
+        </w:rPr>
+        <w:t xml:space="preserve"> </w:t>
+      </w:r>
+      <w:proofErr w:type="spellStart"/>
+      <w:r>
+        <w:rPr>
+          <w:b/>
+          <w:lang w:val="en-US"/>
+        </w:rPr>
+        <w:t>для</w:t>
+      </w:r>
+      <w:proofErr w:type="spellEnd"/>
+      <w:r>
+        <w:rPr>
+          <w:b/>
+          <w:lang w:val="en-US"/>
+        </w:rPr>
+        <w:t xml:space="preserve"> </w:t>
+      </w:r>
+      <w:proofErr w:type="spellStart"/>
+      <w:r>
+        <w:rPr>
+          <w:b/>
+          <w:lang w:val="en-US"/>
+        </w:rPr>
+        <w:t>событий</w:t>
+      </w:r>
+      <w:proofErr w:type="spellEnd"/>
+      <w:r>
+        <w:rPr>
+          <w:b/>
+          <w:lang w:val="en-US"/>
+        </w:rPr>
+        <w:t>:</w:t>
       </w:r>
     </w:p>
     <w:p/>
@@ -5077,7 +5265,6 @@
           </w:tcPr>
           <w:p>
             <w:r>
-              <w:lastRenderedPageBreak/>
               <w:t>Тип</w:t>
             </w:r>
           </w:p>
@@ -5110,6 +5297,7 @@
           </w:tcPr>
           <w:p>
             <w:r>
+              <w:lastRenderedPageBreak/>
               <w:t>Встроенная клавиатура</w:t>
             </w:r>
           </w:p>
@@ -5168,7 +5356,7 @@
               <w:rPr>
                 <w:lang w:val="en-US"/>
               </w:rPr>
-              <w:t>Data[16:23]</w:t>
+              <w:t>Data[7:15]</w:t>
             </w:r>
           </w:p>
         </w:tc>
@@ -5191,7 +5379,7 @@
           </w:tcPr>
           <w:p>
             <w:r>
-              <w:t>Тачскрин</w:t>
+              <w:t>Проверка напряжения питания</w:t>
             </w:r>
           </w:p>
         </w:tc>
@@ -5209,7 +5397,7 @@
               <w:rPr>
                 <w:lang w:val="en-US"/>
               </w:rPr>
-              <w:t>Data[8:19]</w:t>
+              <w:t>Data[7:15]</w:t>
             </w:r>
           </w:p>
         </w:tc>
@@ -5219,14 +5407,10 @@
           </w:tcPr>
           <w:p>
             <w:r>
-              <w:t xml:space="preserve">Позиция </w:t>
-            </w:r>
-            <w:r>
-              <w:rPr>
-                <w:lang w:val="en-US"/>
-              </w:rPr>
-              <w:t xml:space="preserve">X </w:t>
-            </w:r>
+              <w:t>Результат проверки напряжений</w:t>
+            </w:r>
+            <w:bookmarkStart w:id="0" w:name="_GoBack"/>
+            <w:bookmarkEnd w:id="0"/>
           </w:p>
         </w:tc>
       </w:tr>
@@ -5248,12 +5432,6 @@
                 <w:lang w:val="en-US"/>
               </w:rPr>
             </w:pPr>
-            <w:r>
-              <w:rPr>
-                <w:lang w:val="en-US"/>
-              </w:rPr>
-              <w:t>Data[20:31]</w:t>
-            </w:r>
           </w:p>
         </w:tc>
         <w:tc>
@@ -5266,15 +5444,6 @@
                 <w:lang w:val="en-US"/>
               </w:rPr>
             </w:pPr>
-            <w:r>
-              <w:t xml:space="preserve">Позиция </w:t>
-            </w:r>
-            <w:r>
-              <w:rPr>
-                <w:lang w:val="en-US"/>
-              </w:rPr>
-              <w:t>Y</w:t>
-            </w:r>
           </w:p>
         </w:tc>
       </w:tr>

</xml_diff>